<commit_message>
drafting results and discussion sections
</commit_message>
<xml_diff>
--- a/writing/2024-08-07_prawnz_survival_manuscript_draft.docx
+++ b/writing/2024-08-07_prawnz_survival_manuscript_draft.docx
@@ -2371,7 +2371,19 @@
         <w:rPr>
           <w:rFonts w:ascii="Roboto" w:hAnsi="Roboto"/>
         </w:rPr>
-        <w:t xml:space="preserve"> prawns encompassing juvenile through female life stages. Due to the timing of the experimental period, we did not have access to egged or spent females to include in the experiment. </w:t>
+        <w:t xml:space="preserve"> prawns encompassing juvenile through female life stages</w:t>
+      </w:r>
+      <w:r>
+        <w:rPr>
+          <w:rFonts w:ascii="Roboto" w:hAnsi="Roboto"/>
+        </w:rPr>
+        <w:t xml:space="preserve"> (Figure SX)</w:t>
+      </w:r>
+      <w:r>
+        <w:rPr>
+          <w:rFonts w:ascii="Roboto" w:hAnsi="Roboto"/>
+        </w:rPr>
+        <w:t xml:space="preserve">. Due to the timing of the experimental period, we did not have access to egged or spent females to include in the experiment. </w:t>
       </w:r>
       <w:proofErr w:type="gramStart"/>
       <w:r>
@@ -2459,7 +2471,31 @@
         <w:rPr>
           <w:rFonts w:ascii="Roboto" w:hAnsi="Roboto"/>
         </w:rPr>
-        <w:t xml:space="preserve">. We tried to maintain relatively constant high salinity conditions which required pumping water from below the freshwater layer during the freshet. The seawater that we kept prawns in during the experiment ranged from </w:t>
+        <w:t xml:space="preserve">. We </w:t>
+      </w:r>
+      <w:r>
+        <w:rPr>
+          <w:rFonts w:ascii="Roboto" w:hAnsi="Roboto"/>
+        </w:rPr>
+        <w:t>attempted</w:t>
+      </w:r>
+      <w:r>
+        <w:rPr>
+          <w:rFonts w:ascii="Roboto" w:hAnsi="Roboto"/>
+        </w:rPr>
+        <w:t xml:space="preserve"> to maintain</w:t>
+      </w:r>
+      <w:r>
+        <w:rPr>
+          <w:rFonts w:ascii="Roboto" w:hAnsi="Roboto"/>
+        </w:rPr>
+        <w:t xml:space="preserve"> as constant as possible</w:t>
+      </w:r>
+      <w:r>
+        <w:rPr>
+          <w:rFonts w:ascii="Roboto" w:hAnsi="Roboto"/>
+        </w:rPr>
+        <w:t xml:space="preserve"> high salinity conditions which required pumping water from below the freshwater layer during the freshet. The seawater that we kept prawns in during the experiment ranged from </w:t>
       </w:r>
       <w:r>
         <w:rPr>
@@ -2572,219 +2608,188 @@
         <w:rPr>
           <w:rFonts w:ascii="Roboto" w:hAnsi="Roboto"/>
         </w:rPr>
-        <w:t xml:space="preserve">The post-release survival of spot prawns declined with increasing length of air exposure (Figure X) and with increasing air temperature (Figure X). Of the models we fit to determine the best predictors of prawn survival probability, the model including two interaction effects – an interaction between treatment and temperature and between temperature and length – was best supported by BIC (Table 2). There was no definitively clear top model, with reasonable support for five models which all fell within 10 ∆BIC of the top model (CITE). The treatment-temperature interaction effect was common across all five top models. On average, the </w:t>
-      </w:r>
-      <w:r>
-        <w:rPr>
-          <w:rFonts w:ascii="Roboto" w:hAnsi="Roboto"/>
-        </w:rPr>
-        <w:t>log-</w:t>
-      </w:r>
-      <w:r>
-        <w:rPr>
-          <w:rFonts w:ascii="Roboto" w:hAnsi="Roboto"/>
-        </w:rPr>
-        <w:t xml:space="preserve">odds of survival declined by </w:t>
-      </w:r>
-      <w:commentRangeStart w:id="8"/>
-      <w:r>
-        <w:rPr>
-          <w:rFonts w:ascii="Roboto" w:hAnsi="Roboto"/>
-        </w:rPr>
-        <w:t>0.</w:t>
-      </w:r>
-      <w:r>
-        <w:rPr>
-          <w:rFonts w:ascii="Roboto" w:hAnsi="Roboto"/>
-        </w:rPr>
-        <w:t>096</w:t>
-      </w:r>
-      <w:r>
-        <w:rPr>
-          <w:rFonts w:ascii="Roboto" w:hAnsi="Roboto"/>
-        </w:rPr>
-        <w:t xml:space="preserve"> per additional 10 minutes out of water (95% C.I. =</w:t>
-      </w:r>
-      <w:r>
-        <w:rPr>
-          <w:rFonts w:ascii="Roboto" w:hAnsi="Roboto"/>
+        <w:t>The post-release survival of spot prawns declined with increasing length of air exposure (Figure X) and with increasing air temperature (Figure X). Of the models we fit to determine the best predictors of prawn survival probability, the model including two interaction effects – an interaction between treatment and temperature and between temperature and length – was best supported by BIC (Table 2).</w:t>
+      </w:r>
+      <w:r>
+        <w:rPr>
+          <w:rFonts w:ascii="Roboto" w:hAnsi="Roboto"/>
+        </w:rPr>
+        <w:t xml:space="preserve"> The interaction terms suggest that survival probability declines more quickly with time out of water at hotter temperatures and that </w:t>
+      </w:r>
+      <w:r>
+        <w:rPr>
+          <w:rFonts w:ascii="Roboto" w:hAnsi="Roboto"/>
+        </w:rPr>
+        <w:t>larger</w:t>
+      </w:r>
+      <w:r>
+        <w:rPr>
+          <w:rFonts w:ascii="Roboto" w:hAnsi="Roboto"/>
+        </w:rPr>
+        <w:t xml:space="preserve"> prawns surviv</w:t>
+      </w:r>
+      <w:r>
+        <w:rPr>
+          <w:rFonts w:ascii="Roboto" w:hAnsi="Roboto"/>
+        </w:rPr>
+        <w:t>ed relatively better than smaller prawns at high temperatures (though note that the effect size for the latter interaction was quite small, see Figure X).</w:t>
+      </w:r>
+      <w:r>
+        <w:rPr>
+          <w:rFonts w:ascii="Roboto" w:hAnsi="Roboto"/>
+        </w:rPr>
+        <w:t xml:space="preserve"> There was no definitively clear top model, with reasonable support for five models which all fell within 10 ∆BIC of the top model (</w:t>
+      </w:r>
+      <w:r>
+        <w:rPr>
+          <w:rFonts w:ascii="Roboto" w:hAnsi="Roboto"/>
+        </w:rPr>
+        <w:t>CITE</w:t>
+      </w:r>
+      <w:r>
+        <w:rPr>
+          <w:rFonts w:ascii="Roboto" w:hAnsi="Roboto"/>
+        </w:rPr>
+        <w:t xml:space="preserve">). The treatment-temperature interaction effect was common across all five top models. </w:t>
+      </w:r>
+    </w:p>
+    <w:p>
+      <w:pPr>
+        <w:spacing w:line="480" w:lineRule="auto"/>
+        <w:ind w:firstLine="720"/>
+        <w:rPr>
+          <w:rFonts w:ascii="Roboto" w:hAnsi="Roboto"/>
+        </w:rPr>
+      </w:pPr>
+      <w:r>
+        <w:rPr>
+          <w:rFonts w:ascii="Roboto" w:hAnsi="Roboto"/>
+        </w:rPr>
+        <w:lastRenderedPageBreak/>
+        <w:t>The top model predicts that 32 mm prawns in the ‘immediate release’ treatment have a 94% survival probability in cool conditions (11</w:t>
+      </w:r>
+      <w:r>
+        <w:rPr>
+          <w:rFonts w:ascii="Roboto" w:hAnsi="Roboto"/>
+          <w:vertAlign w:val="superscript"/>
+        </w:rPr>
+        <w:t>o</w:t>
+      </w:r>
+      <w:r>
+        <w:rPr>
+          <w:rFonts w:ascii="Roboto" w:hAnsi="Roboto"/>
+        </w:rPr>
+        <w:t>C, 95% C.I. = 92-96%), which declines to 78% in hot conditions (26</w:t>
+      </w:r>
+      <w:r>
+        <w:rPr>
+          <w:rFonts w:ascii="Roboto" w:hAnsi="Roboto"/>
+          <w:vertAlign w:val="superscript"/>
         </w:rPr>
         <w:t xml:space="preserve"> </w:t>
       </w:r>
-      <w:r>
-        <w:rPr>
-          <w:rFonts w:ascii="Roboto" w:hAnsi="Roboto"/>
-        </w:rPr>
-        <w:t>-0.105, -</w:t>
-      </w:r>
-      <w:r>
-        <w:rPr>
-          <w:rFonts w:ascii="Roboto" w:hAnsi="Roboto"/>
-        </w:rPr>
-        <w:t>0.086)</w:t>
-      </w:r>
-      <w:commentRangeEnd w:id="8"/>
-      <w:r>
-        <w:rPr>
-          <w:rStyle w:val="CommentReference"/>
-        </w:rPr>
-        <w:commentReference w:id="8"/>
-      </w:r>
-      <w:r>
-        <w:rPr>
-          <w:rFonts w:ascii="Roboto" w:hAnsi="Roboto"/>
+      <w:proofErr w:type="spellStart"/>
+      <w:r>
+        <w:rPr>
+          <w:rFonts w:ascii="Roboto" w:hAnsi="Roboto"/>
+          <w:vertAlign w:val="superscript"/>
+        </w:rPr>
+        <w:t>o</w:t>
+      </w:r>
+      <w:r>
+        <w:rPr>
+          <w:rFonts w:ascii="Roboto" w:hAnsi="Roboto"/>
+        </w:rPr>
+        <w:t>C</w:t>
+      </w:r>
+      <w:proofErr w:type="spellEnd"/>
+      <w:r>
+        <w:rPr>
+          <w:rFonts w:ascii="Roboto" w:hAnsi="Roboto"/>
+        </w:rPr>
+        <w:t xml:space="preserve">, 95% C.I. = 67-86%). This represents a typical scenario for the commercial fishery where traps must be sorted as they are hauled and prawns under 33 mm must be released. </w:t>
+      </w:r>
+      <w:r>
+        <w:rPr>
+          <w:rFonts w:ascii="Roboto" w:hAnsi="Roboto"/>
+        </w:rPr>
+        <w:t xml:space="preserve">Under cool conditions and when immediately released, smaller prawns (23 mm, the mode length for juveniles) are predicted to survive at a slightly higher probability (96%, 95% C.I. = 95-98%) than larger prawns (39 mm, the mode length for </w:t>
+      </w:r>
+      <w:proofErr w:type="spellStart"/>
+      <w:r>
+        <w:rPr>
+          <w:rFonts w:ascii="Roboto" w:hAnsi="Roboto"/>
+        </w:rPr>
+        <w:t>transitionals</w:t>
+      </w:r>
+      <w:proofErr w:type="spellEnd"/>
+      <w:r>
+        <w:rPr>
+          <w:rFonts w:ascii="Roboto" w:hAnsi="Roboto"/>
+        </w:rPr>
+        <w:t xml:space="preserve"> and females) are predicted survive (92%, 95% C.I. = 89-94%) but this relationship reversed at hot temperatures for which larger prawns are predicted to have a higher survival probability than small prawns (89-94% for 39 mm prawns compared to 52-84% for 23 mm prawns). For an average-sized male prawn (32 mm), predicted survival probability crosses 50% after 95 minutes out of water in cool conditions (10.7</w:t>
+      </w:r>
+      <w:r>
+        <w:rPr>
+          <w:rFonts w:ascii="Roboto" w:hAnsi="Roboto"/>
+          <w:vertAlign w:val="superscript"/>
         </w:rPr>
         <w:t xml:space="preserve"> </w:t>
       </w:r>
-      <w:r>
-        <w:rPr>
-          <w:rFonts w:ascii="Roboto" w:hAnsi="Roboto"/>
-        </w:rPr>
-        <w:t xml:space="preserve"> and it declined by </w:t>
-      </w:r>
-      <w:r>
-        <w:rPr>
-          <w:rFonts w:ascii="Roboto" w:hAnsi="Roboto"/>
-        </w:rPr>
-        <w:t>0.318</w:t>
-      </w:r>
-      <w:r>
-        <w:rPr>
-          <w:rFonts w:ascii="Roboto" w:hAnsi="Roboto"/>
-        </w:rPr>
-        <w:t xml:space="preserve"> per degree Celsius warmer (95% C.I. = </w:t>
-      </w:r>
-      <w:r>
-        <w:rPr>
-          <w:rFonts w:ascii="Roboto" w:hAnsi="Roboto"/>
-        </w:rPr>
-        <w:t xml:space="preserve">-0.470, </w:t>
-      </w:r>
-      <w:r>
-        <w:rPr>
-          <w:rFonts w:ascii="Roboto" w:hAnsi="Roboto"/>
-        </w:rPr>
-        <w:t>-</w:t>
-      </w:r>
-      <w:r>
-        <w:rPr>
-          <w:rFonts w:ascii="Roboto" w:hAnsi="Roboto"/>
-        </w:rPr>
-        <w:t>0.167</w:t>
-      </w:r>
-      <w:r>
-        <w:rPr>
-          <w:rFonts w:ascii="Roboto" w:hAnsi="Roboto"/>
-        </w:rPr>
-        <w:t>). Larger prawns had slightly lower probability of survival</w:t>
-      </w:r>
-      <w:r>
-        <w:rPr>
-          <w:rFonts w:ascii="Roboto" w:hAnsi="Roboto"/>
-        </w:rPr>
-        <w:t xml:space="preserve"> (</w:t>
-      </w:r>
-      <w:r>
-        <w:rPr>
-          <w:rFonts w:ascii="Roboto" w:hAnsi="Roboto"/>
-          <w:highlight w:val="yellow"/>
-        </w:rPr>
-        <w:t xml:space="preserve">insert </w:t>
-      </w:r>
-      <w:commentRangeStart w:id="9"/>
-      <w:r>
-        <w:rPr>
-          <w:rFonts w:ascii="Roboto" w:hAnsi="Roboto"/>
-          <w:highlight w:val="yellow"/>
-        </w:rPr>
-        <w:t>prediction</w:t>
-      </w:r>
-      <w:commentRangeEnd w:id="9"/>
-      <w:r>
-        <w:rPr>
-          <w:rStyle w:val="CommentReference"/>
-        </w:rPr>
-        <w:commentReference w:id="9"/>
-      </w:r>
-      <w:r>
-        <w:rPr>
-          <w:rFonts w:ascii="Roboto" w:hAnsi="Roboto"/>
-        </w:rPr>
-        <w:t>)</w:t>
-      </w:r>
-      <w:r>
-        <w:rPr>
-          <w:rFonts w:ascii="Roboto" w:hAnsi="Roboto"/>
-        </w:rPr>
-        <w:t xml:space="preserve"> than smaller prawns (</w:t>
-      </w:r>
-      <w:r>
-        <w:rPr>
-          <w:rFonts w:ascii="Roboto" w:hAnsi="Roboto"/>
-          <w:highlight w:val="yellow"/>
-        </w:rPr>
-        <w:t>insert prediction</w:t>
-      </w:r>
-      <w:r>
-        <w:rPr>
-          <w:rFonts w:ascii="Roboto" w:hAnsi="Roboto"/>
-        </w:rPr>
-        <w:t xml:space="preserve">). Air exposure had a </w:t>
-      </w:r>
-      <w:r>
-        <w:rPr>
-          <w:rFonts w:ascii="Roboto" w:hAnsi="Roboto"/>
-        </w:rPr>
-        <w:lastRenderedPageBreak/>
-        <w:t>stronger effect on warm days with an additional decrease in log-odds</w:t>
-      </w:r>
-      <w:r>
-        <w:rPr>
-          <w:rFonts w:ascii="Roboto" w:hAnsi="Roboto"/>
-        </w:rPr>
-        <w:t xml:space="preserve"> of</w:t>
-      </w:r>
-      <w:r>
-        <w:rPr>
-          <w:rFonts w:ascii="Roboto" w:hAnsi="Roboto"/>
-        </w:rPr>
-        <w:t xml:space="preserve"> survival by </w:t>
-      </w:r>
-      <w:r>
-        <w:rPr>
-          <w:rFonts w:ascii="Roboto" w:hAnsi="Roboto"/>
-        </w:rPr>
-        <w:t>0.00189</w:t>
-      </w:r>
-      <w:r>
-        <w:rPr>
-          <w:rFonts w:ascii="Roboto" w:hAnsi="Roboto"/>
-        </w:rPr>
-        <w:t xml:space="preserve"> (95% C.I. =</w:t>
-      </w:r>
-      <w:r>
-        <w:rPr>
-          <w:rFonts w:ascii="Roboto" w:hAnsi="Roboto"/>
-        </w:rPr>
-        <w:t xml:space="preserve"> -0.00253,</w:t>
-      </w:r>
-      <w:r>
-        <w:rPr>
-          <w:rFonts w:ascii="Roboto" w:hAnsi="Roboto"/>
+      <w:proofErr w:type="spellStart"/>
+      <w:r>
+        <w:rPr>
+          <w:rFonts w:ascii="Roboto" w:hAnsi="Roboto"/>
+          <w:vertAlign w:val="superscript"/>
+        </w:rPr>
+        <w:t>o</w:t>
+      </w:r>
+      <w:r>
+        <w:rPr>
+          <w:rFonts w:ascii="Roboto" w:hAnsi="Roboto"/>
+        </w:rPr>
+        <w:t>C</w:t>
+      </w:r>
+      <w:proofErr w:type="spellEnd"/>
+      <w:r>
+        <w:rPr>
+          <w:rFonts w:ascii="Roboto" w:hAnsi="Roboto"/>
+        </w:rPr>
+        <w:t>) and after 22 minutes in hot conditions (26</w:t>
+      </w:r>
+      <w:r>
+        <w:rPr>
+          <w:rFonts w:ascii="Roboto" w:hAnsi="Roboto"/>
+          <w:vertAlign w:val="superscript"/>
         </w:rPr>
         <w:t xml:space="preserve"> </w:t>
       </w:r>
-      <w:r>
-        <w:rPr>
-          <w:rFonts w:ascii="Roboto" w:hAnsi="Roboto"/>
-        </w:rPr>
-        <w:t>-0.00125</w:t>
-      </w:r>
-      <w:r>
-        <w:rPr>
-          <w:rFonts w:ascii="Roboto" w:hAnsi="Roboto"/>
-        </w:rPr>
-        <w:t xml:space="preserve">). Model-averaged predictions of survival probability were very similar to the predictions from the top model so for ease of interpretability we discuss the estimates from the top model in the main text (see Supplementary Material for model-averaged predictions). </w:t>
+      <w:proofErr w:type="spellStart"/>
+      <w:r>
+        <w:rPr>
+          <w:rFonts w:ascii="Roboto" w:hAnsi="Roboto"/>
+          <w:vertAlign w:val="superscript"/>
+        </w:rPr>
+        <w:t>o</w:t>
+      </w:r>
+      <w:r>
+        <w:rPr>
+          <w:rFonts w:ascii="Roboto" w:hAnsi="Roboto"/>
+        </w:rPr>
+        <w:t>C</w:t>
+      </w:r>
+      <w:proofErr w:type="spellEnd"/>
+      <w:r>
+        <w:rPr>
+          <w:rFonts w:ascii="Roboto" w:hAnsi="Roboto"/>
+        </w:rPr>
+        <w:t xml:space="preserve">). </w:t>
+      </w:r>
+      <w:r>
+        <w:rPr>
+          <w:rFonts w:ascii="Roboto" w:hAnsi="Roboto"/>
+        </w:rPr>
+        <w:t xml:space="preserve">Model-averaged predictions of survival probability were very similar to the predictions from the top model so for ease of interpretability we discuss the estimates from the top model in the main text (see Supplementary Material for model-averaged predictions). </w:t>
       </w:r>
     </w:p>
     <w:p>
@@ -2909,6 +2914,7 @@
         <w:rPr>
           <w:rFonts w:ascii="Roboto" w:hAnsi="Roboto"/>
         </w:rPr>
+        <w:lastRenderedPageBreak/>
         <w:t xml:space="preserve">What are the implications of the temperature effect for the commercial fishery? </w:t>
       </w:r>
     </w:p>
@@ -3016,19 +3022,19 @@
         </w:rPr>
         <w:t xml:space="preserve">Discussion of the </w:t>
       </w:r>
-      <w:commentRangeStart w:id="10"/>
+      <w:commentRangeStart w:id="8"/>
       <w:r>
         <w:rPr>
           <w:rFonts w:ascii="Roboto" w:hAnsi="Roboto"/>
         </w:rPr>
         <w:t>physiological mechanisms</w:t>
       </w:r>
-      <w:commentRangeEnd w:id="10"/>
+      <w:commentRangeEnd w:id="8"/>
       <w:r>
         <w:rPr>
           <w:rStyle w:val="CommentReference"/>
         </w:rPr>
-        <w:commentReference w:id="10"/>
+        <w:commentReference w:id="8"/>
       </w:r>
       <w:r>
         <w:rPr>
@@ -3076,7 +3082,6 @@
         <w:rPr>
           <w:rFonts w:ascii="Roboto" w:hAnsi="Roboto"/>
         </w:rPr>
-        <w:lastRenderedPageBreak/>
         <w:t>Discuss possible dynamics re: temperature differential (per Dylan’s comments, cite sea lice research?)</w:t>
       </w:r>
     </w:p>
@@ -3235,6 +3240,7 @@
         <w:rPr>
           <w:rFonts w:ascii="Roboto" w:hAnsi="Roboto"/>
         </w:rPr>
+        <w:lastRenderedPageBreak/>
         <w:t xml:space="preserve">Could consider following up with a sensitivity analysis: what are the population-level consequences of higher or lower post-release survival? </w:t>
       </w:r>
     </w:p>
@@ -3373,7 +3379,6 @@
         <w:rPr>
           <w:rFonts w:ascii="Roboto" w:hAnsi="Roboto"/>
         </w:rPr>
-        <w:lastRenderedPageBreak/>
         <w:t xml:space="preserve">Bates, D., Mächler, M., Bolker, B., and Walker, S. 2015. Fitting Linear Mixed-Effects Models Using lme4. Journal of Statistical Software </w:t>
       </w:r>
       <w:r>
@@ -3461,7 +3466,14 @@
         <w:rPr>
           <w:rFonts w:ascii="Roboto" w:hAnsi="Roboto"/>
         </w:rPr>
-        <w:t xml:space="preserve">Brooks, M., E., Kristensen, K., Benthem, K., J. ,van, Magnusson, A., Berg, C., W., Nielsen, A., Skaug, H., J., Mächler, M., and Bolker, B., M. 2017. glmmTMB Balances Speed and Flexibility Among Packages for Zero-inflated Generalized Linear Mixed Modeling. The R Journal </w:t>
+        <w:t xml:space="preserve">Brooks, M., E., Kristensen, K., Benthem, K., J. ,van, Magnusson, A., Berg, C., W., Nielsen, A., Skaug, H., J., Mächler, M., and Bolker, B., M. 2017. glmmTMB Balances Speed </w:t>
+      </w:r>
+      <w:r>
+        <w:rPr>
+          <w:rFonts w:ascii="Roboto" w:hAnsi="Roboto"/>
+        </w:rPr>
+        <w:lastRenderedPageBreak/>
+        <w:t xml:space="preserve">and Flexibility Among Packages for Zero-inflated Generalized Linear Mixed Modeling. The R Journal </w:t>
       </w:r>
       <w:r>
         <w:rPr>
@@ -3563,7 +3575,6 @@
         <w:rPr>
           <w:rFonts w:ascii="Roboto" w:hAnsi="Roboto"/>
         </w:rPr>
-        <w:lastRenderedPageBreak/>
         <w:t xml:space="preserve">Marliave, J.B., and Roth, M. 1995. Agarum Kelp Beds as Nursery Habitat of Spot Prawns, Pandalus platyceros Brandt, 1851 (Decapoda, Caridea). Crustaceana </w:t>
       </w:r>
       <w:r>
@@ -3680,6 +3691,7 @@
         <w:rPr>
           <w:rFonts w:ascii="Roboto" w:hAnsi="Roboto"/>
         </w:rPr>
+        <w:lastRenderedPageBreak/>
         <w:t xml:space="preserve">Stoner, A.W. 2012. Evaluating vitality and predicting mortality in spot prawn, Pandalus platyceros, using reflex behaviors. Fisheries Research </w:t>
       </w:r>
       <w:r>
@@ -3838,39 +3850,7 @@
       </w:r>
     </w:p>
   </w:comment>
-  <w:comment w:id="8" w:author="Emma Atkinson" w:date="2024-05-05T09:05:00Z" w:initials="EA">
-    <w:p>
-      <w:pPr>
-        <w:pStyle w:val="CommentText"/>
-      </w:pPr>
-      <w:r>
-        <w:rPr>
-          <w:rStyle w:val="CommentReference"/>
-        </w:rPr>
-        <w:annotationRef/>
-      </w:r>
-      <w:r>
-        <w:t>Not sure that this is the most intuitive way to report the model results. Maybe specific predictions, back-transformed to survival probabilities?</w:t>
-      </w:r>
-    </w:p>
-  </w:comment>
-  <w:comment w:id="9" w:author="Emma Atkinson" w:date="2024-05-05T09:11:00Z" w:initials="EA">
-    <w:p>
-      <w:pPr>
-        <w:pStyle w:val="CommentText"/>
-      </w:pPr>
-      <w:r>
-        <w:rPr>
-          <w:rStyle w:val="CommentReference"/>
-        </w:rPr>
-        <w:annotationRef/>
-      </w:r>
-      <w:r>
-        <w:t>Might be confusing to mix reporting results by odds vs. probabilities</w:t>
-      </w:r>
-    </w:p>
-  </w:comment>
-  <w:comment w:id="10" w:author="Emma Atkinson" w:date="2024-05-05T09:20:00Z" w:initials="EA">
+  <w:comment w:id="8" w:author="Emma Atkinson" w:date="2024-05-05T09:20:00Z" w:initials="EA">
     <w:p>
       <w:pPr>
         <w:pStyle w:val="CommentText"/>
@@ -3898,8 +3878,6 @@
   <w15:commentEx w15:paraId="116792C1" w15:done="0"/>
   <w15:commentEx w15:paraId="1DCBB872" w15:done="0"/>
   <w15:commentEx w15:paraId="11F47C65" w15:done="0"/>
-  <w15:commentEx w15:paraId="0E6B62DA" w15:done="0"/>
-  <w15:commentEx w15:paraId="18F3904C" w15:done="0"/>
   <w15:commentEx w15:paraId="47E322C0" w15:done="0"/>
 </w15:commentsEx>
 </file>
@@ -3913,8 +3891,6 @@
   <w16cex:commentExtensible w16cex:durableId="24BE08DA" w16cex:dateUtc="2024-05-04T22:10:00Z"/>
   <w16cex:commentExtensible w16cex:durableId="56872CE4" w16cex:dateUtc="2024-05-04T22:10:00Z"/>
   <w16cex:commentExtensible w16cex:durableId="58ED3929" w16cex:dateUtc="2024-02-14T18:01:00Z"/>
-  <w16cex:commentExtensible w16cex:durableId="4F600D0E" w16cex:dateUtc="2024-05-05T16:05:00Z"/>
-  <w16cex:commentExtensible w16cex:durableId="607C3D56" w16cex:dateUtc="2024-05-05T16:11:00Z"/>
   <w16cex:commentExtensible w16cex:durableId="679994D4" w16cex:dateUtc="2024-05-05T16:20:00Z"/>
 </w16cex:commentsExtensible>
 </file>
@@ -3928,8 +3904,6 @@
   <w16cid:commentId w16cid:paraId="116792C1" w16cid:durableId="24BE08DA"/>
   <w16cid:commentId w16cid:paraId="1DCBB872" w16cid:durableId="56872CE4"/>
   <w16cid:commentId w16cid:paraId="11F47C65" w16cid:durableId="58ED3929"/>
-  <w16cid:commentId w16cid:paraId="0E6B62DA" w16cid:durableId="4F600D0E"/>
-  <w16cid:commentId w16cid:paraId="18F3904C" w16cid:durableId="607C3D56"/>
   <w16cid:commentId w16cid:paraId="47E322C0" w16cid:durableId="679994D4"/>
 </w16cid:commentsIds>
 </file>

</xml_diff>